<commit_message>
Added Stauber and Jeffrey 1988
</commit_message>
<xml_diff>
--- a/anc/references_presence.docx
+++ b/anc/references_presence.docx
@@ -234,7 +234,7 @@
           <w:bCs w:val="0"/>
           <w:lang w:val="en"/>
         </w:rPr>
-        <w:t xml:space="preserve">Kremp, A.; Elbrächter, M.; Schweikert, M.; Wolny, J. L.; Gottschling, M. 2005. </w:t>
+        <w:t xml:space="preserve">Kang, N. S.; Jeong, H. J.; Moestrup, O.; Shin, W.; Nam, S. W. 2010. </w:t>
       </w:r>
       <w:r>
         <w:rPr>
@@ -243,16 +243,16 @@
           <w:bCs/>
           <w:lang w:val="en"/>
         </w:rPr>
-        <w:t>Woloszynskia halophila (Biecheler) Comb. Nov.: A bloom-forming cold-water dinoflagellate co-occuring with Scrippsiella hangoei (Dynophyceae) in the Baltic Sea</w:t>
-      </w:r>
-      <w:r>
-        <w:rPr>
-          <w:rFonts w:hint="default"/>
-          <w:b w:val="0"/>
-          <w:bCs w:val="0"/>
-          <w:lang w:val="en"/>
-        </w:rPr>
-        <w:t xml:space="preserve">. Journal of Phycology 41, 3, 629-642. DOI: </w:t>
+        <w:t>Description of a new planktonic mixotrophic dinoflagellate paragymnodinium shiwhaense n. gen., n. sp. from the coastal waters off western Korea: Morphology, pigments, and ribosomal DNA gene sequence</w:t>
+      </w:r>
+      <w:r>
+        <w:rPr>
+          <w:rFonts w:hint="default"/>
+          <w:b w:val="0"/>
+          <w:bCs w:val="0"/>
+          <w:lang w:val="en"/>
+        </w:rPr>
+        <w:t xml:space="preserve">. Journal of Eukaryotic Microbiology 57, 2, 121-144. DOI: </w:t>
       </w:r>
       <w:r>
         <w:rPr>
@@ -270,7 +270,7 @@
           <w:bCs w:val="0"/>
           <w:lang w:val="en"/>
         </w:rPr>
-        <w:instrText xml:space="preserve"> HYPERLINK "http://doi.org/10.1111/j.1529-8817.2005.00070.x" </w:instrText>
+        <w:instrText xml:space="preserve"> HYPERLINK "http://doi.org/10.1111/j.1550-7408.2009.00462.x" </w:instrText>
       </w:r>
       <w:r>
         <w:rPr>
@@ -289,7 +289,7 @@
           <w:bCs w:val="0"/>
           <w:lang w:val="en"/>
         </w:rPr>
-        <w:t>10.1111/j.1529-8817.2005.00070.x</w:t>
+        <w:t>10.1111/j.1550-7408.2009.00462.x</w:t>
       </w:r>
       <w:r>
         <w:rPr>
@@ -334,7 +334,7 @@
           <w:bCs w:val="0"/>
           <w:lang w:val="en"/>
         </w:rPr>
-        <w:t xml:space="preserve">Yamada, N.; Tanaka, A.; Horiguchi, T. 2015. </w:t>
+        <w:t xml:space="preserve">Kremp, A.; Elbrächter, M.; Schweikert, M.; Wolny, J. L.; Gottschling, M. 2005. </w:t>
       </w:r>
       <w:r>
         <w:rPr>
@@ -343,16 +343,16 @@
           <w:bCs/>
           <w:lang w:val="en"/>
         </w:rPr>
-        <w:t>Pigment compositions are linked to the habitat types in dinoflagellates</w:t>
-      </w:r>
-      <w:r>
-        <w:rPr>
-          <w:rFonts w:hint="default"/>
-          <w:b w:val="0"/>
-          <w:bCs w:val="0"/>
-          <w:lang w:val="en"/>
-        </w:rPr>
-        <w:t xml:space="preserve">. Journal of Plant Research 128, 6, 923-932. DOI: </w:t>
+        <w:t>Woloszynskia halophila (Biecheler) Comb. Nov.: A bloom-forming cold-water dinoflagellate co-occuring with Scrippsiella hangoei (Dynophyceae) in the Baltic Sea</w:t>
+      </w:r>
+      <w:r>
+        <w:rPr>
+          <w:rFonts w:hint="default"/>
+          <w:b w:val="0"/>
+          <w:bCs w:val="0"/>
+          <w:lang w:val="en"/>
+        </w:rPr>
+        <w:t xml:space="preserve">. Journal of Phycology 41, 3, 629-642. DOI: </w:t>
       </w:r>
       <w:r>
         <w:rPr>
@@ -370,7 +370,7 @@
           <w:bCs w:val="0"/>
           <w:lang w:val="en"/>
         </w:rPr>
-        <w:instrText xml:space="preserve"> HYPERLINK "http://doi.org/10.1007/s10265-015-0745-4" </w:instrText>
+        <w:instrText xml:space="preserve"> HYPERLINK "http://doi.org/10.1111/j.1529-8817.2005.00070.x" </w:instrText>
       </w:r>
       <w:r>
         <w:rPr>
@@ -389,7 +389,107 @@
           <w:bCs w:val="0"/>
           <w:lang w:val="en"/>
         </w:rPr>
-        <w:t>10.1007/s10265-015-0745-4</w:t>
+        <w:t>10.1111/j.1529-8817.2005.00070.x</w:t>
+      </w:r>
+      <w:r>
+        <w:rPr>
+          <w:rFonts w:hint="default"/>
+          <w:b w:val="0"/>
+          <w:bCs w:val="0"/>
+          <w:lang w:val="en"/>
+        </w:rPr>
+        <w:fldChar w:fldCharType="end"/>
+      </w:r>
+    </w:p>
+    <w:p>
+      <w:pPr>
+        <w:keepNext w:val="0"/>
+        <w:keepLines w:val="0"/>
+        <w:pageBreakBefore w:val="0"/>
+        <w:widowControl/>
+        <w:kinsoku/>
+        <w:wordWrap/>
+        <w:overflowPunct/>
+        <w:topLinePunct w:val="0"/>
+        <w:autoSpaceDE/>
+        <w:autoSpaceDN/>
+        <w:bidi w:val="0"/>
+        <w:adjustRightInd/>
+        <w:snapToGrid/>
+        <w:spacing w:after="181" w:afterLines="50"/>
+        <w:ind w:left="600" w:leftChars="0" w:hanging="600" w:hangingChars="300"/>
+        <w:jc w:val="both"/>
+        <w:textAlignment w:val="auto"/>
+        <w:rPr>
+          <w:rFonts w:hint="default"/>
+          <w:b w:val="0"/>
+          <w:bCs w:val="0"/>
+          <w:lang w:val="en"/>
+        </w:rPr>
+      </w:pPr>
+      <w:r>
+        <w:rPr>
+          <w:rFonts w:hint="default"/>
+          <w:b w:val="0"/>
+          <w:bCs w:val="0"/>
+          <w:lang w:val="en"/>
+        </w:rPr>
+        <w:t xml:space="preserve">Stauber, J. L.; Jeffrey, S. W. 1988. </w:t>
+      </w:r>
+      <w:r>
+        <w:rPr>
+          <w:rFonts w:hint="default"/>
+          <w:b/>
+          <w:bCs/>
+          <w:lang w:val="en"/>
+        </w:rPr>
+        <w:t>Photosynthetic Pigments in Fifty-One Species of Marine Diatoms</w:t>
+      </w:r>
+      <w:r>
+        <w:rPr>
+          <w:rFonts w:hint="default"/>
+          <w:b w:val="0"/>
+          <w:bCs w:val="0"/>
+          <w:lang w:val="en"/>
+        </w:rPr>
+        <w:t xml:space="preserve">. Journal of Phycology 24, 2, 158-172. DOI: </w:t>
+      </w:r>
+      <w:r>
+        <w:rPr>
+          <w:rFonts w:hint="default"/>
+          <w:b w:val="0"/>
+          <w:bCs w:val="0"/>
+          <w:lang w:val="en"/>
+        </w:rPr>
+        <w:fldChar w:fldCharType="begin"/>
+      </w:r>
+      <w:r>
+        <w:rPr>
+          <w:rFonts w:hint="default"/>
+          <w:b w:val="0"/>
+          <w:bCs w:val="0"/>
+          <w:lang w:val="en"/>
+        </w:rPr>
+        <w:instrText xml:space="preserve"> HYPERLINK "http://doi.org/10.1111/j.1529-8817.1988.tb00074.x" </w:instrText>
+      </w:r>
+      <w:r>
+        <w:rPr>
+          <w:rFonts w:hint="default"/>
+          <w:b w:val="0"/>
+          <w:bCs w:val="0"/>
+          <w:lang w:val="en"/>
+        </w:rPr>
+        <w:fldChar w:fldCharType="separate"/>
+      </w:r>
+      <w:r>
+        <w:rPr>
+          <w:rStyle w:val="4"/>
+          <w:rFonts w:hint="default"/>
+          <w:b w:val="0"/>
+          <w:bCs w:val="0"/>
+          <w:lang w:val="en"/>
+        </w:rPr>
+        <w:t>10.1111/j.1529-8817.1988.tb00074.x</w:t>
       </w:r>
       <w:r>
         <w:rPr>
@@ -402,6 +502,106 @@
       </w:r>
       <w:bookmarkStart w:id="0" w:name="_GoBack"/>
       <w:bookmarkEnd w:id="0"/>
+    </w:p>
+    <w:p>
+      <w:pPr>
+        <w:keepNext w:val="0"/>
+        <w:keepLines w:val="0"/>
+        <w:pageBreakBefore w:val="0"/>
+        <w:widowControl/>
+        <w:kinsoku/>
+        <w:wordWrap/>
+        <w:overflowPunct/>
+        <w:topLinePunct w:val="0"/>
+        <w:autoSpaceDE/>
+        <w:autoSpaceDN/>
+        <w:bidi w:val="0"/>
+        <w:adjustRightInd/>
+        <w:snapToGrid/>
+        <w:spacing w:after="181" w:afterLines="50"/>
+        <w:ind w:left="600" w:leftChars="0" w:hanging="600" w:hangingChars="300"/>
+        <w:jc w:val="both"/>
+        <w:textAlignment w:val="auto"/>
+        <w:rPr>
+          <w:rFonts w:hint="default"/>
+          <w:b w:val="0"/>
+          <w:bCs w:val="0"/>
+          <w:lang w:val="en"/>
+        </w:rPr>
+      </w:pPr>
+      <w:r>
+        <w:rPr>
+          <w:rFonts w:hint="default"/>
+          <w:b w:val="0"/>
+          <w:bCs w:val="0"/>
+          <w:lang w:val="en"/>
+        </w:rPr>
+        <w:t xml:space="preserve">Yamada, N.; Tanaka, A.; Horiguchi, T. 2015. </w:t>
+      </w:r>
+      <w:r>
+        <w:rPr>
+          <w:rFonts w:hint="default"/>
+          <w:b/>
+          <w:bCs/>
+          <w:lang w:val="en"/>
+        </w:rPr>
+        <w:t>Pigment compositions are linked to the habitat types in dinoflagellates</w:t>
+      </w:r>
+      <w:r>
+        <w:rPr>
+          <w:rFonts w:hint="default"/>
+          <w:b w:val="0"/>
+          <w:bCs w:val="0"/>
+          <w:lang w:val="en"/>
+        </w:rPr>
+        <w:t xml:space="preserve">. Journal of Plant Research 128, 6, 923-932. DOI: </w:t>
+      </w:r>
+      <w:r>
+        <w:rPr>
+          <w:rFonts w:hint="default"/>
+          <w:b w:val="0"/>
+          <w:bCs w:val="0"/>
+          <w:lang w:val="en"/>
+        </w:rPr>
+        <w:fldChar w:fldCharType="begin"/>
+      </w:r>
+      <w:r>
+        <w:rPr>
+          <w:rFonts w:hint="default"/>
+          <w:b w:val="0"/>
+          <w:bCs w:val="0"/>
+          <w:lang w:val="en"/>
+        </w:rPr>
+        <w:instrText xml:space="preserve"> HYPERLINK "http://doi.org/10.1007/s10265-015-0745-4" </w:instrText>
+      </w:r>
+      <w:r>
+        <w:rPr>
+          <w:rFonts w:hint="default"/>
+          <w:b w:val="0"/>
+          <w:bCs w:val="0"/>
+          <w:lang w:val="en"/>
+        </w:rPr>
+        <w:fldChar w:fldCharType="separate"/>
+      </w:r>
+      <w:r>
+        <w:rPr>
+          <w:rStyle w:val="4"/>
+          <w:rFonts w:hint="default"/>
+          <w:b w:val="0"/>
+          <w:bCs w:val="0"/>
+          <w:lang w:val="en"/>
+        </w:rPr>
+        <w:t>10.1007/s10265-015-0745-4</w:t>
+      </w:r>
+      <w:r>
+        <w:rPr>
+          <w:rFonts w:hint="default"/>
+          <w:b w:val="0"/>
+          <w:bCs w:val="0"/>
+          <w:lang w:val="en"/>
+        </w:rPr>
+        <w:fldChar w:fldCharType="end"/>
+      </w:r>
     </w:p>
     <w:p>
       <w:pPr>

</xml_diff>

<commit_message>
Adding Jeong et al. 2014, Potvin et al. 2015, Johnsen et al. 1994
</commit_message>
<xml_diff>
--- a/anc/references_presence.docx
+++ b/anc/references_presence.docx
@@ -234,25 +234,36 @@
           <w:bCs w:val="0"/>
           <w:lang w:val="en"/>
         </w:rPr>
-        <w:t xml:space="preserve">Kang, N. S.; Jeong, H. J.; Moestrup, O.; Shin, W.; Nam, S. W. 2010. </w:t>
-      </w:r>
-      <w:r>
-        <w:rPr>
-          <w:rFonts w:hint="default"/>
-          <w:b/>
-          <w:bCs/>
-          <w:lang w:val="en"/>
-        </w:rPr>
-        <w:t>Description of a new planktonic mixotrophic dinoflagellate paragymnodinium shiwhaense n. gen., n. sp. from the coastal waters off western Korea: Morphology, pigments, and ribosomal DNA gene sequence</w:t>
-      </w:r>
-      <w:r>
-        <w:rPr>
-          <w:rFonts w:hint="default"/>
-          <w:b w:val="0"/>
-          <w:bCs w:val="0"/>
-          <w:lang w:val="en"/>
-        </w:rPr>
-        <w:t xml:space="preserve">. Journal of Eukaryotic Microbiology 57, 2, 121-144. DOI: </w:t>
+        <w:t xml:space="preserve">Jeong, H. J.; Jang, S. H.; Moestrup, Ø.; Kang, N. S.; Lee, S. Y.; Potvin, É.; Noh, J. H. 2014. </w:t>
+      </w:r>
+      <w:r>
+        <w:rPr>
+          <w:rFonts w:hint="default"/>
+          <w:b/>
+          <w:bCs/>
+          <w:i/>
+          <w:iCs/>
+          <w:lang w:val="en"/>
+        </w:rPr>
+        <w:t>Ansanella granifera</w:t>
+      </w:r>
+      <w:r>
+        <w:rPr>
+          <w:rFonts w:hint="default"/>
+          <w:b/>
+          <w:bCs/>
+          <w:lang w:val="en"/>
+        </w:rPr>
+        <w:t xml:space="preserve"> gen. et sp. nov. (Dinophyceae), a new dinoflagellate from the coastal waters of Korea</w:t>
+      </w:r>
+      <w:r>
+        <w:rPr>
+          <w:rFonts w:hint="default"/>
+          <w:b w:val="0"/>
+          <w:bCs w:val="0"/>
+          <w:lang w:val="en"/>
+        </w:rPr>
+        <w:t xml:space="preserve">. Algae 29, 2, 75-99. DOI: </w:t>
       </w:r>
       <w:r>
         <w:rPr>
@@ -270,7 +281,7 @@
           <w:bCs w:val="0"/>
           <w:lang w:val="en"/>
         </w:rPr>
-        <w:instrText xml:space="preserve"> HYPERLINK "http://doi.org/10.1111/j.1550-7408.2009.00462.x" </w:instrText>
+        <w:instrText xml:space="preserve"> HYPERLINK "http://doi.org/10.4490/algae.2014.29.2.075" </w:instrText>
       </w:r>
       <w:r>
         <w:rPr>
@@ -289,7 +300,7 @@
           <w:bCs w:val="0"/>
           <w:lang w:val="en"/>
         </w:rPr>
-        <w:t>10.1111/j.1550-7408.2009.00462.x</w:t>
+        <w:t>10.4490/algae.2014.29.2.075</w:t>
       </w:r>
       <w:r>
         <w:rPr>
@@ -300,6 +311,8 @@
         </w:rPr>
         <w:fldChar w:fldCharType="end"/>
       </w:r>
+      <w:bookmarkStart w:id="0" w:name="_GoBack"/>
+      <w:bookmarkEnd w:id="0"/>
     </w:p>
     <w:p>
       <w:pPr>
@@ -334,25 +347,56 @@
           <w:bCs w:val="0"/>
           <w:lang w:val="en"/>
         </w:rPr>
-        <w:t xml:space="preserve">Kremp, A.; Elbrächter, M.; Schweikert, M.; Wolny, J. L.; Gottschling, M. 2005. </w:t>
-      </w:r>
-      <w:r>
-        <w:rPr>
-          <w:rFonts w:hint="default"/>
-          <w:b/>
-          <w:bCs/>
-          <w:lang w:val="en"/>
-        </w:rPr>
-        <w:t>Woloszynskia halophila (Biecheler) Comb. Nov.: A bloom-forming cold-water dinoflagellate co-occuring with Scrippsiella hangoei (Dynophyceae) in the Baltic Sea</w:t>
-      </w:r>
-      <w:r>
-        <w:rPr>
-          <w:rFonts w:hint="default"/>
-          <w:b w:val="0"/>
-          <w:bCs w:val="0"/>
-          <w:lang w:val="en"/>
-        </w:rPr>
-        <w:t xml:space="preserve">. Journal of Phycology 41, 3, 629-642. DOI: </w:t>
+        <w:t xml:space="preserve">Kang, N. S.; Jeong, H. J.; Moestrup, O.; Shin, W.; Nam, S. W. 2010. </w:t>
+      </w:r>
+      <w:r>
+        <w:rPr>
+          <w:rFonts w:hint="default"/>
+          <w:b/>
+          <w:bCs/>
+          <w:lang w:val="en"/>
+        </w:rPr>
+        <w:t xml:space="preserve">Description of a new planktonic mixotrophic dinoflagellate </w:t>
+      </w:r>
+      <w:r>
+        <w:rPr>
+          <w:rFonts w:hint="default"/>
+          <w:b/>
+          <w:bCs/>
+          <w:i/>
+          <w:iCs/>
+          <w:lang w:val="pt-PT"/>
+        </w:rPr>
+        <w:t>P</w:t>
+      </w:r>
+      <w:r>
+        <w:rPr>
+          <w:rFonts w:hint="default"/>
+          <w:b/>
+          <w:bCs/>
+          <w:i/>
+          <w:iCs/>
+          <w:lang w:val="en"/>
+        </w:rPr>
+        <w:t>aragymnodinium shiwhaense</w:t>
+      </w:r>
+      <w:r>
+        <w:rPr>
+          <w:rFonts w:hint="default"/>
+          <w:b/>
+          <w:bCs/>
+          <w:lang w:val="en"/>
+        </w:rPr>
+        <w:t xml:space="preserve"> n. gen., n. sp. from the coastal waters off western Korea: Morphology, pigments, and ribosomal DNA gene sequence</w:t>
+      </w:r>
+      <w:r>
+        <w:rPr>
+          <w:rFonts w:hint="default"/>
+          <w:b w:val="0"/>
+          <w:bCs w:val="0"/>
+          <w:lang w:val="en"/>
+        </w:rPr>
+        <w:t xml:space="preserve">. Journal of Eukaryotic Microbiology 57, 2, 121-144. DOI: </w:t>
       </w:r>
       <w:r>
         <w:rPr>
@@ -370,7 +414,7 @@
           <w:bCs w:val="0"/>
           <w:lang w:val="en"/>
         </w:rPr>
-        <w:instrText xml:space="preserve"> HYPERLINK "http://doi.org/10.1111/j.1529-8817.2005.00070.x" </w:instrText>
+        <w:instrText xml:space="preserve"> HYPERLINK "http://doi.org/10.1111/j.1550-7408.2009.00462.x" </w:instrText>
       </w:r>
       <w:r>
         <w:rPr>
@@ -389,7 +433,7 @@
           <w:bCs w:val="0"/>
           <w:lang w:val="en"/>
         </w:rPr>
-        <w:t>10.1111/j.1529-8817.2005.00070.x</w:t>
+        <w:t>10.1111/j.1550-7408.2009.00462.x</w:t>
       </w:r>
       <w:r>
         <w:rPr>
@@ -434,6 +478,257 @@
           <w:bCs w:val="0"/>
           <w:lang w:val="en"/>
         </w:rPr>
+        <w:t xml:space="preserve">Kremp, A.; Elbrächter, M.; Schweikert, M.; Wolny, J. L.; Gottschling, M. 2005. </w:t>
+      </w:r>
+      <w:r>
+        <w:rPr>
+          <w:rFonts w:hint="default"/>
+          <w:b/>
+          <w:bCs/>
+          <w:i/>
+          <w:iCs/>
+          <w:lang w:val="en"/>
+        </w:rPr>
+        <w:t>Woloszynskia halophila</w:t>
+      </w:r>
+      <w:r>
+        <w:rPr>
+          <w:rFonts w:hint="default"/>
+          <w:b/>
+          <w:bCs/>
+          <w:lang w:val="en"/>
+        </w:rPr>
+        <w:t xml:space="preserve"> (Biecheler) Comb. Nov.: A bloom-forming cold-water dinoflagellate co-occuring with </w:t>
+      </w:r>
+      <w:r>
+        <w:rPr>
+          <w:rFonts w:hint="default"/>
+          <w:b/>
+          <w:bCs/>
+          <w:i/>
+          <w:iCs/>
+          <w:lang w:val="en"/>
+        </w:rPr>
+        <w:t>Scrippsiella hangoei</w:t>
+      </w:r>
+      <w:r>
+        <w:rPr>
+          <w:rFonts w:hint="default"/>
+          <w:b/>
+          <w:bCs/>
+          <w:lang w:val="en"/>
+        </w:rPr>
+        <w:t xml:space="preserve"> (Dynophyceae) in the Baltic Sea</w:t>
+      </w:r>
+      <w:r>
+        <w:rPr>
+          <w:rFonts w:hint="default"/>
+          <w:b w:val="0"/>
+          <w:bCs w:val="0"/>
+          <w:lang w:val="en"/>
+        </w:rPr>
+        <w:t xml:space="preserve">. Journal of Phycology 41, 3, 629-642. DOI: </w:t>
+      </w:r>
+      <w:r>
+        <w:rPr>
+          <w:rFonts w:hint="default"/>
+          <w:b w:val="0"/>
+          <w:bCs w:val="0"/>
+          <w:lang w:val="en"/>
+        </w:rPr>
+        <w:fldChar w:fldCharType="begin"/>
+      </w:r>
+      <w:r>
+        <w:rPr>
+          <w:rFonts w:hint="default"/>
+          <w:b w:val="0"/>
+          <w:bCs w:val="0"/>
+          <w:lang w:val="en"/>
+        </w:rPr>
+        <w:instrText xml:space="preserve"> HYPERLINK "http://doi.org/10.1111/j.1529-8817.2005.00070.x" </w:instrText>
+      </w:r>
+      <w:r>
+        <w:rPr>
+          <w:rFonts w:hint="default"/>
+          <w:b w:val="0"/>
+          <w:bCs w:val="0"/>
+          <w:lang w:val="en"/>
+        </w:rPr>
+        <w:fldChar w:fldCharType="separate"/>
+      </w:r>
+      <w:r>
+        <w:rPr>
+          <w:rStyle w:val="4"/>
+          <w:rFonts w:hint="default"/>
+          <w:b w:val="0"/>
+          <w:bCs w:val="0"/>
+          <w:lang w:val="en"/>
+        </w:rPr>
+        <w:t>10.1111/j.1529-8817.2005.00070.x</w:t>
+      </w:r>
+      <w:r>
+        <w:rPr>
+          <w:rFonts w:hint="default"/>
+          <w:b w:val="0"/>
+          <w:bCs w:val="0"/>
+          <w:lang w:val="en"/>
+        </w:rPr>
+        <w:fldChar w:fldCharType="end"/>
+      </w:r>
+    </w:p>
+    <w:p>
+      <w:pPr>
+        <w:keepNext w:val="0"/>
+        <w:keepLines w:val="0"/>
+        <w:pageBreakBefore w:val="0"/>
+        <w:widowControl/>
+        <w:kinsoku/>
+        <w:wordWrap/>
+        <w:overflowPunct/>
+        <w:topLinePunct w:val="0"/>
+        <w:autoSpaceDE/>
+        <w:autoSpaceDN/>
+        <w:bidi w:val="0"/>
+        <w:adjustRightInd/>
+        <w:snapToGrid/>
+        <w:spacing w:after="181" w:afterLines="50"/>
+        <w:ind w:left="600" w:leftChars="0" w:hanging="600" w:hangingChars="300"/>
+        <w:jc w:val="both"/>
+        <w:textAlignment w:val="auto"/>
+        <w:rPr>
+          <w:rFonts w:hint="default"/>
+          <w:b w:val="0"/>
+          <w:bCs w:val="0"/>
+          <w:lang w:val="en"/>
+        </w:rPr>
+      </w:pPr>
+      <w:r>
+        <w:rPr>
+          <w:rFonts w:hint="default"/>
+          <w:b w:val="0"/>
+          <w:bCs w:val="0"/>
+          <w:lang w:val="en"/>
+        </w:rPr>
+        <w:t xml:space="preserve">Potvin, É.; Jeong, H. J.; Kang, N. S.; Noh, J. H.; Yang, E. J. 2015. </w:t>
+      </w:r>
+      <w:r>
+        <w:rPr>
+          <w:rFonts w:hint="default"/>
+          <w:b/>
+          <w:bCs/>
+          <w:lang w:val="en"/>
+        </w:rPr>
+        <w:t xml:space="preserve">Morphology, molecular phylogeny, and pigment characterization of an isolate of the dinoflagellate </w:t>
+      </w:r>
+      <w:r>
+        <w:rPr>
+          <w:rFonts w:hint="default"/>
+          <w:b/>
+          <w:bCs/>
+          <w:i/>
+          <w:iCs/>
+          <w:lang w:val="en"/>
+        </w:rPr>
+        <w:t>Pelagodinium bei</w:t>
+      </w:r>
+      <w:r>
+        <w:rPr>
+          <w:rFonts w:hint="default"/>
+          <w:b/>
+          <w:bCs/>
+          <w:lang w:val="en"/>
+        </w:rPr>
+        <w:t xml:space="preserve"> from Korean waters</w:t>
+      </w:r>
+      <w:r>
+        <w:rPr>
+          <w:rFonts w:hint="default"/>
+          <w:b w:val="0"/>
+          <w:bCs w:val="0"/>
+          <w:lang w:val="en"/>
+        </w:rPr>
+        <w:t xml:space="preserve">. Algae 30, 3, 183-195. DOI: </w:t>
+      </w:r>
+      <w:r>
+        <w:rPr>
+          <w:rFonts w:hint="default"/>
+          <w:b w:val="0"/>
+          <w:bCs w:val="0"/>
+          <w:lang w:val="en"/>
+        </w:rPr>
+        <w:fldChar w:fldCharType="begin"/>
+      </w:r>
+      <w:r>
+        <w:rPr>
+          <w:rFonts w:hint="default"/>
+          <w:b w:val="0"/>
+          <w:bCs w:val="0"/>
+          <w:lang w:val="en"/>
+        </w:rPr>
+        <w:instrText xml:space="preserve"> HYPERLINK "http://doi.org/10.4490/algae.2015.30.3.183" </w:instrText>
+      </w:r>
+      <w:r>
+        <w:rPr>
+          <w:rFonts w:hint="default"/>
+          <w:b w:val="0"/>
+          <w:bCs w:val="0"/>
+          <w:lang w:val="en"/>
+        </w:rPr>
+        <w:fldChar w:fldCharType="separate"/>
+      </w:r>
+      <w:r>
+        <w:rPr>
+          <w:rStyle w:val="4"/>
+          <w:rFonts w:hint="default"/>
+          <w:b w:val="0"/>
+          <w:bCs w:val="0"/>
+          <w:lang w:val="en"/>
+        </w:rPr>
+        <w:t>10.4490/algae.2015.30.3.183</w:t>
+      </w:r>
+      <w:r>
+        <w:rPr>
+          <w:rFonts w:hint="default"/>
+          <w:b w:val="0"/>
+          <w:bCs w:val="0"/>
+          <w:lang w:val="en"/>
+        </w:rPr>
+        <w:fldChar w:fldCharType="end"/>
+      </w:r>
+    </w:p>
+    <w:p>
+      <w:pPr>
+        <w:keepNext w:val="0"/>
+        <w:keepLines w:val="0"/>
+        <w:pageBreakBefore w:val="0"/>
+        <w:widowControl/>
+        <w:kinsoku/>
+        <w:wordWrap/>
+        <w:overflowPunct/>
+        <w:topLinePunct w:val="0"/>
+        <w:autoSpaceDE/>
+        <w:autoSpaceDN/>
+        <w:bidi w:val="0"/>
+        <w:adjustRightInd/>
+        <w:snapToGrid/>
+        <w:spacing w:after="181" w:afterLines="50"/>
+        <w:ind w:left="600" w:leftChars="0" w:hanging="600" w:hangingChars="300"/>
+        <w:jc w:val="both"/>
+        <w:textAlignment w:val="auto"/>
+        <w:rPr>
+          <w:rFonts w:hint="default"/>
+          <w:b w:val="0"/>
+          <w:bCs w:val="0"/>
+          <w:lang w:val="en"/>
+        </w:rPr>
+      </w:pPr>
+      <w:r>
+        <w:rPr>
+          <w:rFonts w:hint="default"/>
+          <w:b w:val="0"/>
+          <w:bCs w:val="0"/>
+          <w:lang w:val="en"/>
+        </w:rPr>
         <w:t xml:space="preserve">Stauber, J. L.; Jeffrey, S. W. 1988. </w:t>
       </w:r>
       <w:r>
@@ -500,8 +795,6 @@
         </w:rPr>
         <w:fldChar w:fldCharType="end"/>
       </w:r>
-      <w:bookmarkStart w:id="0" w:name="_GoBack"/>
-      <w:bookmarkEnd w:id="0"/>
     </w:p>
     <w:p>
       <w:pPr>

</xml_diff>